<commit_message>
chore: add more info to list docx examples
</commit_message>
<xml_diff>
--- a/examples/list/generated.docx
+++ b/examples/list/generated.docx
@@ -25,164 +25,650 @@
         <w:spacing w:before="480" w:after="0"/>
         <w:ind w:hanging="0" w:start="0"/>
         <w:jc w:val="start"/>
-        <w:rPr/>
-      </w:pPr>
-      <w:r>
-        <w:rPr/>
-        <w:t xml:space="preserve">Simple list :</w:t>
-      </w:r>
-    </w:p>
-    <w:p>
-      <w:pPr>
-        <w:pStyle w:val="Normal"/>
-        <w:bidi w:val="0"/>
-        <w:spacing w:before="480" w:after="0"/>
-        <w:jc w:val="start"/>
-        <w:rPr/>
-      </w:pPr>
-      <w:r>
-        <w:rPr/>
-        <w:t xml:space="preserve"> </w:t>
-      </w:r>
+        <w:rPr>
+          <w:b/>
+          <w:bCs/>
+        </w:rPr>
+      </w:pPr>
+      <w:r>
+        <w:rPr>
+          <w:b/>
+          <w:bCs/>
+        </w:rPr>
+        <w:t xml:space="preserve">Simple list with 3 items:</w:t>
+      </w:r>
+    </w:p>
+    <w:p>
+      <w:pPr>
+        <w:pStyle w:val="Normal"/>
+        <w:bidi w:val="0"/>
+        <w:spacing w:before="480" w:after="0"/>
+        <w:jc w:val="start"/>
+        <w:rPr/>
+      </w:pPr>
+      <w:r>
+        <w:rPr/>
+        <w:t xml:space="preserve">Alpha</w:t>
+      </w:r>
+    </w:p>
+    <w:p>
+      <w:pPr>
+        <w:pStyle w:val="Normal"/>
+        <w:bidi w:val="0"/>
+        <w:spacing w:before="480" w:after="0"/>
+        <w:jc w:val="start"/>
+        <w:rPr/>
+      </w:pPr>
+      <w:r>
+        <w:rPr/>
+        <w:t xml:space="preserve">Bravo</w:t>
+      </w:r>
+    </w:p>
+    <w:p>
+      <w:pPr>
+        <w:pStyle w:val="Normal"/>
+        <w:bidi w:val="0"/>
+        <w:spacing w:before="480" w:after="0"/>
+        <w:jc w:val="start"/>
+        <w:rPr/>
+      </w:pPr>
+      <w:r>
+        <w:rPr/>
+        <w:t xml:space="preserve">Charlie</w:t>
+      </w:r>
+    </w:p>
+    <w:p>
+      <w:pPr>
+        <w:pStyle w:val="Normal"/>
+        <w:bidi w:val="0"/>
+        <w:spacing w:before="480" w:after="0"/>
+        <w:jc w:val="start"/>
+        <w:rPr/>
+      </w:pPr>
+      <w:r>
+        <w:rPr/>
+      </w:r>
+    </w:p>
+    <w:p>
+      <w:pPr>
+        <w:pStyle w:val="Normal"/>
+        <w:bidi w:val="0"/>
+        <w:spacing w:before="480" w:after="0"/>
+        <w:jc w:val="start"/>
+        <w:rPr>
+          <w:b/>
+          <w:bCs/>
+        </w:rPr>
+      </w:pPr>
+      <w:r>
+        <w:rPr>
+          <w:b/>
+          <w:bCs/>
+        </w:rPr>
+        <w:t xml:space="preserve">List with optionals with 3 items (list =&gt; required) / (last item of the list =&gt; optional):</w:t>
+      </w:r>
+    </w:p>
+    <w:p>
+      <w:pPr>
+        <w:pStyle w:val="Normal"/>
+        <w:bidi w:val="0"/>
+        <w:spacing w:before="480" w:after="0"/>
+        <w:jc w:val="start"/>
+        <w:rPr/>
+      </w:pPr>
+      <w:r>
+        <w:rPr/>
+        <w:t xml:space="preserve">Opt-1</w:t>
+      </w:r>
+    </w:p>
+    <w:p>
+      <w:pPr>
+        <w:pStyle w:val="Normal"/>
+        <w:bidi w:val="0"/>
+        <w:spacing w:before="480" w:after="0"/>
+        <w:jc w:val="start"/>
+        <w:rPr/>
+      </w:pPr>
+      <w:r>
+        <w:rPr/>
+        <w:t xml:space="preserve">Opt-2</w:t>
+      </w:r>
+    </w:p>
+    <w:p>
+      <w:pPr>
+        <w:pStyle w:val="Normal"/>
+        <w:bidi w:val="0"/>
+        <w:spacing w:before="480" w:after="0"/>
+        <w:jc w:val="start"/>
+        <w:rPr/>
+      </w:pPr>
+      <w:r>
+        <w:rPr/>
+      </w:r>
+    </w:p>
+    <w:p>
+      <w:pPr>
+        <w:pStyle w:val="Normal"/>
+        <w:bidi w:val="0"/>
+        <w:spacing w:before="480" w:after="0"/>
+        <w:jc w:val="start"/>
+        <w:rPr>
+          <w:b/>
+          <w:bCs/>
+        </w:rPr>
+      </w:pPr>
+      <w:r>
+        <w:rPr>
+          <w:b/>
+          <w:bCs/>
+        </w:rPr>
+        <w:t xml:space="preserve">List full optional with 3 items (since you decribe list as optional in your data structure, you have to assume every items are optionals in your data structure):</w:t>
+      </w:r>
+    </w:p>
+    <w:p>
+      <w:pPr>
+        <w:pStyle w:val="Normal"/>
+        <w:bidi w:val="0"/>
+        <w:spacing w:before="480" w:after="0"/>
+        <w:jc w:val="start"/>
+        <w:rPr/>
+      </w:pPr>
+      <w:r>
+        <w:rPr/>
+      </w:r>
+    </w:p>
+    <w:p>
+      <w:pPr>
+        <w:pStyle w:val="Normal"/>
+        <w:bidi w:val="0"/>
+        <w:spacing w:before="480" w:after="0"/>
+        <w:jc w:val="start"/>
+        <w:rPr/>
+      </w:pPr>
+      <w:r>
+        <w:rPr/>
+      </w:r>
+    </w:p>
+    <w:p>
+      <w:pPr>
+        <w:pStyle w:val="Normal"/>
+        <w:bidi w:val="0"/>
+        <w:spacing w:before="480" w:after="0"/>
+        <w:jc w:val="start"/>
+        <w:rPr/>
+      </w:pPr>
+      <w:r>
+        <w:rPr/>
+      </w:r>
+    </w:p>
+    <w:p>
+      <w:pPr>
+        <w:pStyle w:val="Normal"/>
+        <w:bidi w:val="0"/>
+        <w:spacing w:before="480" w:after="0"/>
+        <w:jc w:val="start"/>
+        <w:rPr/>
+      </w:pPr>
+      <w:r>
+        <w:rPr/>
+      </w:r>
+    </w:p>
+    <w:p>
+      <w:pPr>
+        <w:pStyle w:val="Normal"/>
+        <w:bidi w:val="0"/>
+        <w:spacing w:before="480" w:after="0"/>
+        <w:jc w:val="start"/>
+        <w:rPr>
+          <w:b/>
+          <w:bCs/>
+        </w:rPr>
+      </w:pPr>
+      <w:r>
+        <w:rPr>
+          <w:b/>
+          <w:bCs/>
+        </w:rPr>
+        <w:t xml:space="preserve">List with error with 3 items (here the same example as previous one, you decribe list as optional in your data structure BUT you describe first item as required in your data structure resulting an error if you skip to insert it in your data):</w:t>
+      </w:r>
+    </w:p>
+    <w:p>
+      <w:pPr>
+        <w:pStyle w:val="Normal"/>
+        <w:bidi w:val="0"/>
+        <w:spacing w:before="480" w:after="0"/>
+        <w:jc w:val="start"/>
+        <w:rPr/>
+      </w:pPr>
+      <w:r>
+        <w:rPr/>
+        <w:t xml:space="preserve">Item-1</w:t>
+      </w:r>
+    </w:p>
+    <w:p>
+      <w:pPr>
+        <w:pStyle w:val="Normal"/>
+        <w:bidi w:val="0"/>
+        <w:spacing w:before="480" w:after="0"/>
+        <w:jc w:val="start"/>
+        <w:rPr>
+          <w:b/>
+          <w:bCs/>
+        </w:rPr>
+      </w:pPr>
+      <w:r>
+        <w:rPr>
+          <w:b/>
+          <w:bCs/>
+        </w:rPr>
+      </w:r>
+    </w:p>
+    <w:p>
+      <w:pPr>
+        <w:pStyle w:val="Normal"/>
+        <w:bidi w:val="0"/>
+        <w:spacing w:before="480" w:after="0"/>
+        <w:jc w:val="start"/>
+        <w:rPr>
+          <w:b/>
+          <w:bCs/>
+        </w:rPr>
+      </w:pPr>
+      <w:r>
+        <w:rPr>
+          <w:b/>
+          <w:bCs/>
+        </w:rPr>
+        <w:t xml:space="preserve">List of objects with 3 items:</w:t>
+      </w:r>
+    </w:p>
+    <w:p>
+      <w:pPr>
+        <w:pStyle w:val="Normal"/>
+        <w:bidi w:val="0"/>
+        <w:spacing w:before="480" w:after="0"/>
+        <w:jc w:val="start"/>
+        <w:rPr/>
+      </w:pPr>
+      <w:r>
+        <w:rPr/>
+        <w:t xml:space="preserve">- Nom : </w:t>
+        <w:t xml:space="preserve">Alice Martin</w:t>
+        <w:t xml:space="preserve">, Age : </w:t>
+        <w:t xml:space="preserve">27</w:t>
+      </w:r>
+    </w:p>
+    <w:p>
+      <w:pPr>
+        <w:pStyle w:val="Normal"/>
+        <w:bidi w:val="0"/>
+        <w:spacing w:before="480" w:after="0"/>
+        <w:jc w:val="start"/>
+        <w:rPr/>
+      </w:pPr>
+      <w:r>
+        <w:rPr/>
+        <w:t xml:space="preserve">- Nom : </w:t>
+        <w:t xml:space="preserve">Bob Lefèvre</w:t>
+        <w:t xml:space="preserve">, Age : </w:t>
+        <w:t xml:space="preserve">44</w:t>
+      </w:r>
+    </w:p>
+    <w:p>
+      <w:pPr>
+        <w:pStyle w:val="Normal"/>
+        <w:bidi w:val="0"/>
+        <w:spacing w:before="480" w:after="0"/>
+        <w:jc w:val="start"/>
+        <w:rPr/>
+      </w:pPr>
+      <w:r>
+        <w:rPr/>
+        <w:t xml:space="preserve">- Nom : </w:t>
+        <w:t xml:space="preserve">Clara Morel</w:t>
+        <w:t xml:space="preserve">, Age : </w:t>
+        <w:t xml:space="preserve">33</w:t>
+      </w:r>
+    </w:p>
+    <w:p>
+      <w:pPr>
+        <w:pStyle w:val="Normal"/>
+        <w:bidi w:val="0"/>
+        <w:spacing w:before="480" w:after="0"/>
+        <w:jc w:val="start"/>
+        <w:rPr/>
+      </w:pPr>
+      <w:r>
+        <w:rPr/>
+      </w:r>
+    </w:p>
+    <w:p>
+      <w:pPr>
+        <w:pStyle w:val="Normal"/>
+        <w:bidi w:val="0"/>
+        <w:spacing w:before="480" w:after="0"/>
+        <w:jc w:val="start"/>
+        <w:rPr>
+          <w:b/>
+          <w:bCs/>
+        </w:rPr>
+      </w:pPr>
+      <w:r>
+        <w:rPr>
+          <w:b/>
+          <w:bCs/>
+        </w:rPr>
+        <w:t xml:space="preserve">List with optional object with 3 items (list =&gt; required) / (last item of the list =&gt; optional)::</w:t>
+      </w:r>
+    </w:p>
+    <w:p>
+      <w:pPr>
+        <w:pStyle w:val="Normal"/>
+        <w:bidi w:val="0"/>
+        <w:spacing w:before="480" w:after="0"/>
+        <w:jc w:val="start"/>
+        <w:rPr/>
+      </w:pPr>
+      <w:r>
+        <w:rPr/>
+        <w:t xml:space="preserve">- Niveau de menace : </w:t>
+        <w:t xml:space="preserve">Danger</w:t>
+        <w:t xml:space="preserve">, code menace : </w:t>
+        <w:t xml:space="preserve">2</w:t>
+      </w:r>
+    </w:p>
+    <w:p>
+      <w:pPr>
+        <w:pStyle w:val="Normal"/>
+        <w:bidi w:val="0"/>
+        <w:spacing w:before="480" w:after="0"/>
+        <w:jc w:val="start"/>
+        <w:rPr/>
+      </w:pPr>
+      <w:r>
+        <w:rPr/>
+        <w:t xml:space="preserve">- Niveau de menace : </w:t>
+        <w:t xml:space="preserve">No danger</w:t>
+        <w:t xml:space="preserve">, code menace : </w:t>
+        <w:t xml:space="preserve">5</w:t>
+      </w:r>
+    </w:p>
+    <w:p>
+      <w:pPr>
+        <w:pStyle w:val="Normal"/>
+        <w:bidi w:val="0"/>
+        <w:spacing w:before="480" w:after="0"/>
+        <w:jc w:val="start"/>
+        <w:rPr/>
+      </w:pPr>
+      <w:r>
+        <w:rPr/>
+      </w:r>
+    </w:p>
+    <w:p>
+      <w:pPr>
+        <w:pStyle w:val="Normal"/>
+        <w:bidi w:val="0"/>
+        <w:spacing w:before="480" w:after="0"/>
+        <w:jc w:val="start"/>
+        <w:rPr/>
+      </w:pPr>
+      <w:r>
+        <w:rPr/>
+      </w:r>
+    </w:p>
+    <w:p>
+      <w:pPr>
+        <w:pStyle w:val="Normal"/>
+        <w:bidi w:val="0"/>
+        <w:spacing w:before="480" w:after="0"/>
+        <w:jc w:val="start"/>
+        <w:rPr/>
+      </w:pPr>
+      <w:r>
+        <w:rPr/>
+      </w:r>
+    </w:p>
+    <w:p>
+      <w:pPr>
+        <w:pStyle w:val="Normal"/>
+        <w:bidi w:val="0"/>
+        <w:spacing w:before="480" w:after="0"/>
+        <w:jc w:val="start"/>
+        <w:rPr/>
+      </w:pPr>
+      <w:r>
+        <w:rPr/>
+      </w:r>
+    </w:p>
+    <w:p>
+      <w:pPr>
+        <w:pStyle w:val="Normal"/>
+        <w:bidi w:val="0"/>
+        <w:spacing w:before="480" w:after="0"/>
+        <w:jc w:val="start"/>
+        <w:rPr>
+          <w:b/>
+          <w:bCs/>
+        </w:rPr>
+      </w:pPr>
+      <w:r>
+        <w:rPr>
+          <w:b/>
+          <w:bCs/>
+        </w:rPr>
+        <w:t xml:space="preserve">List with optional object with 3 items with error (here the same example as previous one, you decribe list as required in your data structure BUT you describe last object as optional and one property of this object as required in your data structure resulting an error if you skip to insert it in your data):</w:t>
+      </w:r>
+    </w:p>
+    <w:p>
+      <w:pPr>
+        <w:pStyle w:val="Normal"/>
+        <w:bidi w:val="0"/>
+        <w:spacing w:before="480" w:after="0"/>
+        <w:jc w:val="start"/>
+        <w:rPr/>
+      </w:pPr>
+      <w:r>
+        <w:rPr/>
+        <w:t xml:space="preserve">- Pays : </w:t>
+        <w:t xml:space="preserve">france</w:t>
+        <w:t xml:space="preserve">, Etat: </w:t>
+        <w:t xml:space="preserve">ile-de-france</w:t>
+      </w:r>
+    </w:p>
+    <w:p>
+      <w:pPr>
+        <w:pStyle w:val="Normal"/>
+        <w:bidi w:val="0"/>
+        <w:spacing w:before="480" w:after="0"/>
+        <w:jc w:val="start"/>
+        <w:rPr/>
+      </w:pPr>
+      <w:r>
+        <w:rPr/>
+        <w:t xml:space="preserve">- Pays : </w:t>
+        <w:t xml:space="preserve">usa</w:t>
+        <w:t xml:space="preserve">, Etat: </w:t>
+        <w:t xml:space="preserve">florida</w:t>
+      </w:r>
+    </w:p>
+    <w:p>
+      <w:pPr>
+        <w:pStyle w:val="Normal"/>
+        <w:bidi w:val="0"/>
+        <w:spacing w:before="480" w:after="0"/>
+        <w:jc w:val="start"/>
+        <w:rPr/>
+      </w:pPr>
+      <w:r>
+        <w:rPr/>
+        <w:t xml:space="preserve">- Pays : </w:t>
+        <w:t xml:space="preserve">spain</w:t>
+        <w:t xml:space="preserve">, Etat: </w:t>
+        <w:t xml:space="preserve"/>
+      </w:r>
+    </w:p>
+    <w:p>
+      <w:pPr>
+        <w:pStyle w:val="Normal"/>
+        <w:bidi w:val="0"/>
+        <w:spacing w:before="480" w:after="0"/>
+        <w:jc w:val="start"/>
+        <w:rPr/>
+      </w:pPr>
+      <w:r>
+        <w:rPr/>
+      </w:r>
+    </w:p>
+    <w:p>
+      <w:pPr>
+        <w:pStyle w:val="Normal"/>
+        <w:bidi w:val="0"/>
+        <w:spacing w:before="480" w:after="0"/>
+        <w:jc w:val="start"/>
+        <w:rPr/>
+      </w:pPr>
+      <w:r>
+        <w:rPr/>
+        <w:br/>
+      </w:r>
+      <w:r>
+        <w:rPr>
+          <w:b/>
+          <w:bCs/>
+        </w:rPr>
+        <w:t xml:space="preserve">Nested lists with objects:</w:t>
+      </w:r>
+    </w:p>
+    <w:p>
+      <w:pPr>
+        <w:pStyle w:val="Normal"/>
+        <w:bidi w:val="0"/>
+        <w:spacing w:before="480" w:after="0"/>
+        <w:jc w:val="start"/>
+        <w:rPr/>
+      </w:pPr>
       <w:r>
         <w:rPr/>
         <w:t xml:space="preserve">- </w:t>
-        <w:t xml:space="preserve">Ligne 1</w:t>
-      </w:r>
-    </w:p>
-    <w:p>
-      <w:pPr>
-        <w:pStyle w:val="Normal"/>
-        <w:bidi w:val="0"/>
-        <w:spacing w:before="480" w:after="0"/>
-        <w:jc w:val="start"/>
-        <w:rPr/>
-      </w:pPr>
-      <w:r>
-        <w:rPr/>
-        <w:t xml:space="preserve"> </w:t>
+        <w:t xml:space="preserve">Isabelle</w:t>
+      </w:r>
+    </w:p>
+    <w:p>
+      <w:pPr>
+        <w:pStyle w:val="Normal"/>
+        <w:bidi w:val="0"/>
+        <w:spacing w:before="480" w:after="0"/>
+        <w:jc w:val="start"/>
+        <w:rPr/>
+      </w:pPr>
+      <w:r>
+        <w:rPr/>
+        <w:t xml:space="preserve"/>
+      </w:r>
+      <w:r>
+        <w:rPr/>
+        <w:t xml:space="preserve"/>
+      </w:r>
+      <w:pPr>
+        <w:pStyle w:val="Normal"/>
+        <w:bidi w:val="0"/>
+        <w:spacing w:before="480" w:after="0"/>
+        <w:jc w:val="start"/>
+        <w:rPr/>
+      </w:pPr>
+      <w:r>
+        <w:rPr/>
+        <w:t xml:space="preserve">  </w:t>
+      </w:r>
+      <w:r>
+        <w:rPr/>
+        <w:t xml:space="preserve"/>
+      </w:r>
+    </w:p>
+    <w:p>
+      <w:pPr>
+        <w:pStyle w:val="Normal"/>
+        <w:bidi w:val="0"/>
+        <w:spacing w:before="480" w:after="0"/>
+        <w:jc w:val="start"/>
+        <w:rPr/>
+      </w:pPr>
+      <w:r>
+        <w:rPr/>
+        <w:t xml:space="preserve">  </w:t>
       </w:r>
       <w:r>
         <w:rPr/>
         <w:t xml:space="preserve">- </w:t>
-        <w:t xml:space="preserve">Ligne 2</w:t>
-      </w:r>
-    </w:p>
-    <w:p>
-      <w:pPr>
-        <w:pStyle w:val="Normal"/>
-        <w:bidi w:val="0"/>
-        <w:spacing w:before="480" w:after="0"/>
-        <w:jc w:val="start"/>
-        <w:rPr/>
-      </w:pPr>
-      <w:r>
-        <w:rPr/>
-        <w:t xml:space="preserve"> </w:t>
+        <w:t xml:space="preserve">Task-A</w:t>
+      </w:r>
+    </w:p>
+    <w:p>
+      <w:pPr>
+        <w:pStyle w:val="Normal"/>
+        <w:bidi w:val="0"/>
+        <w:spacing w:before="480" w:after="0"/>
+        <w:jc w:val="start"/>
+        <w:rPr/>
+      </w:pPr>
+      <w:r>
+        <w:rPr/>
+        <w:t xml:space="preserve">  </w:t>
+      </w:r>
+      <w:r>
+        <w:rPr/>
+        <w:t xml:space="preserve"/>
+      </w:r>
+      <w:pPr>
+        <w:pStyle w:val="Normal"/>
+        <w:bidi w:val="0"/>
+        <w:spacing w:before="480" w:after="0"/>
+        <w:jc w:val="start"/>
+        <w:rPr/>
+      </w:pPr>
+      <w:r>
+        <w:rPr/>
+        <w:t xml:space="preserve">  </w:t>
+      </w:r>
+      <w:r>
+        <w:rPr/>
+        <w:t xml:space="preserve"/>
+      </w:r>
+    </w:p>
+    <w:p>
+      <w:pPr>
+        <w:pStyle w:val="Normal"/>
+        <w:bidi w:val="0"/>
+        <w:spacing w:before="480" w:after="0"/>
+        <w:jc w:val="start"/>
+        <w:rPr/>
+      </w:pPr>
+      <w:r>
+        <w:rPr/>
+        <w:t xml:space="preserve">  </w:t>
       </w:r>
       <w:r>
         <w:rPr/>
         <w:t xml:space="preserve">- </w:t>
-        <w:t xml:space="preserve">Ligne 3</w:t>
-      </w:r>
-    </w:p>
-    <w:p>
-      <w:pPr>
-        <w:pStyle w:val="Normal"/>
-        <w:bidi w:val="0"/>
-        <w:spacing w:before="480" w:after="0"/>
-        <w:jc w:val="start"/>
-        <w:rPr/>
-      </w:pPr>
-      <w:r>
-        <w:rPr/>
-      </w:r>
-    </w:p>
-    <w:p>
-      <w:pPr>
-        <w:pStyle w:val="Normal"/>
-        <w:bidi w:val="0"/>
-        <w:spacing w:before="480" w:after="0"/>
-        <w:jc w:val="start"/>
-        <w:rPr/>
-      </w:pPr>
-      <w:r>
-        <w:rPr/>
-        <w:t xml:space="preserve">List with object :</w:t>
-      </w:r>
-    </w:p>
-    <w:p>
-      <w:pPr>
-        <w:pStyle w:val="Normal"/>
-        <w:bidi w:val="0"/>
-        <w:spacing w:before="480" w:after="0"/>
-        <w:jc w:val="start"/>
-        <w:rPr/>
-      </w:pPr>
-      <w:r>
-        <w:rPr/>
-        <w:t xml:space="preserve">- Nom : </w:t>
-        <w:t xml:space="preserve">Jean Dupont</w:t>
-        <w:t xml:space="preserve">, Age : </w:t>
-        <w:t xml:space="preserve">50</w:t>
-      </w:r>
-    </w:p>
-    <w:p>
-      <w:pPr>
-        <w:pStyle w:val="Normal"/>
-        <w:bidi w:val="0"/>
-        <w:spacing w:before="480" w:after="0"/>
-        <w:jc w:val="start"/>
-        <w:rPr/>
-      </w:pPr>
-      <w:r>
-        <w:rPr/>
-        <w:t xml:space="preserve">- Nom : </w:t>
-        <w:t xml:space="preserve">Charles Henri</w:t>
-        <w:t xml:space="preserve">, Age : </w:t>
-        <w:t xml:space="preserve">63</w:t>
-      </w:r>
-    </w:p>
-    <w:p>
-      <w:pPr>
-        <w:pStyle w:val="Normal"/>
-        <w:bidi w:val="0"/>
-        <w:spacing w:before="480" w:after="0"/>
-        <w:jc w:val="start"/>
-        <w:rPr/>
-      </w:pPr>
-      <w:r>
-        <w:rPr/>
-        <w:t xml:space="preserve">- Nom : </w:t>
-        <w:t xml:space="preserve">Jacques Gerin</w:t>
-        <w:t xml:space="preserve">, Age : </w:t>
-        <w:t xml:space="preserve">80</w:t>
-      </w:r>
-    </w:p>
-    <w:p>
-      <w:pPr>
-        <w:pStyle w:val="Normal"/>
-        <w:bidi w:val="0"/>
-        <w:spacing w:before="480" w:after="0"/>
-        <w:jc w:val="start"/>
-        <w:rPr/>
-      </w:pPr>
-      <w:r>
-        <w:rPr/>
-      </w:r>
-    </w:p>
-    <w:p>
-      <w:pPr>
-        <w:pStyle w:val="Normal"/>
-        <w:bidi w:val="0"/>
-        <w:spacing w:before="480" w:after="0"/>
-        <w:jc w:val="start"/>
-        <w:rPr/>
-      </w:pPr>
-      <w:r>
-        <w:rPr/>
-        <w:br/>
-        <w:t xml:space="preserve">Nested lists with objects:</w:t>
+        <w:t xml:space="preserve">Task-B</w:t>
+      </w:r>
+    </w:p>
+    <w:p>
+      <w:pPr>
+        <w:pStyle w:val="Normal"/>
+        <w:bidi w:val="0"/>
+        <w:spacing w:before="480" w:after="0"/>
+        <w:jc w:val="start"/>
+        <w:rPr/>
+      </w:pPr>
+      <w:r>
+        <w:rPr/>
+        <w:t xml:space="preserve">  </w:t>
+      </w:r>
+      <w:r>
+        <w:rPr/>
+        <w:t xml:space="preserve"/>
       </w:r>
     </w:p>
     <w:p>
@@ -196,7 +682,7 @@
       <w:r>
         <w:rPr/>
         <w:t xml:space="preserve">- </w:t>
-        <w:t xml:space="preserve">Jean</w:t>
+        <w:t xml:space="preserve">Julien</w:t>
       </w:r>
     </w:p>
     <w:p>
@@ -230,10 +716,52 @@
         <w:rPr/>
         <w:t xml:space="preserve"/>
       </w:r>
+    </w:p>
+    <w:p>
+      <w:pPr>
+        <w:pStyle w:val="Normal"/>
+        <w:bidi w:val="0"/>
+        <w:spacing w:before="480" w:after="0"/>
+        <w:jc w:val="start"/>
+        <w:rPr/>
+      </w:pPr>
+      <w:r>
+        <w:rPr/>
+        <w:t xml:space="preserve">  </w:t>
+      </w:r>
+      <w:r>
+        <w:rPr/>
+        <w:t xml:space="preserve">- </w:t>
+        <w:t xml:space="preserve">Task-1</w:t>
+      </w:r>
+    </w:p>
+    <w:p>
+      <w:pPr>
+        <w:pStyle w:val="Normal"/>
+        <w:bidi w:val="0"/>
+        <w:spacing w:before="480" w:after="0"/>
+        <w:jc w:val="start"/>
+        <w:rPr/>
+      </w:pPr>
+      <w:r>
+        <w:rPr/>
+        <w:t xml:space="preserve">  </w:t>
+      </w:r>
       <w:r>
         <w:rPr/>
         <w:t xml:space="preserve"/>
       </w:r>
+      <w:pPr>
+        <w:pStyle w:val="Normal"/>
+        <w:bidi w:val="0"/>
+        <w:spacing w:before="480" w:after="0"/>
+        <w:jc w:val="start"/>
+        <w:rPr/>
+      </w:pPr>
+      <w:r>
+        <w:rPr/>
+        <w:t xml:space="preserve">  </w:t>
+      </w:r>
       <w:r>
         <w:rPr/>
         <w:t xml:space="preserve"/>
@@ -254,7 +782,7 @@
       <w:r>
         <w:rPr/>
         <w:t xml:space="preserve">- </w:t>
-        <w:t xml:space="preserve">Tâche 1</w:t>
+        <w:t xml:space="preserve">Task-2</w:t>
       </w:r>
     </w:p>
     <w:p>
@@ -288,14 +816,6 @@
         <w:rPr/>
         <w:t xml:space="preserve"/>
       </w:r>
-      <w:r>
-        <w:rPr/>
-        <w:t xml:space="preserve"/>
-      </w:r>
-      <w:r>
-        <w:rPr/>
-        <w:t xml:space="preserve"/>
-      </w:r>
     </w:p>
     <w:p>
       <w:pPr>
@@ -312,212 +832,7 @@
       <w:r>
         <w:rPr/>
         <w:t xml:space="preserve">- </w:t>
-        <w:t xml:space="preserve">Tâche 2</w:t>
-      </w:r>
-    </w:p>
-    <w:p>
-      <w:pPr>
-        <w:pStyle w:val="Normal"/>
-        <w:bidi w:val="0"/>
-        <w:spacing w:before="480" w:after="0"/>
-        <w:jc w:val="start"/>
-        <w:rPr/>
-      </w:pPr>
-      <w:r>
-        <w:rPr/>
-        <w:t xml:space="preserve">  </w:t>
-      </w:r>
-      <w:r>
-        <w:rPr/>
-        <w:t xml:space="preserve"/>
-      </w:r>
-    </w:p>
-    <w:p>
-      <w:pPr>
-        <w:pStyle w:val="Normal"/>
-        <w:bidi w:val="0"/>
-        <w:spacing w:before="480" w:after="0"/>
-        <w:jc w:val="start"/>
-        <w:rPr/>
-      </w:pPr>
-      <w:r>
-        <w:rPr/>
-        <w:t xml:space="preserve">- </w:t>
-        <w:t xml:space="preserve">Luc</w:t>
-      </w:r>
-    </w:p>
-    <w:p>
-      <w:pPr>
-        <w:pStyle w:val="Normal"/>
-        <w:bidi w:val="0"/>
-        <w:spacing w:before="480" w:after="0"/>
-        <w:jc w:val="start"/>
-        <w:rPr/>
-      </w:pPr>
-      <w:r>
-        <w:rPr/>
-        <w:t xml:space="preserve"/>
-      </w:r>
-      <w:r>
-        <w:rPr/>
-        <w:t xml:space="preserve"/>
-      </w:r>
-      <w:pPr>
-        <w:pStyle w:val="Normal"/>
-        <w:bidi w:val="0"/>
-        <w:spacing w:before="480" w:after="0"/>
-        <w:jc w:val="start"/>
-        <w:rPr/>
-      </w:pPr>
-      <w:r>
-        <w:rPr/>
-        <w:t xml:space="preserve">  </w:t>
-      </w:r>
-      <w:r>
-        <w:rPr/>
-        <w:t xml:space="preserve"/>
-      </w:r>
-      <w:r>
-        <w:rPr/>
-        <w:t xml:space="preserve"/>
-      </w:r>
-      <w:r>
-        <w:rPr/>
-        <w:t xml:space="preserve"/>
-      </w:r>
-    </w:p>
-    <w:p>
-      <w:pPr>
-        <w:pStyle w:val="Normal"/>
-        <w:bidi w:val="0"/>
-        <w:spacing w:before="480" w:after="0"/>
-        <w:jc w:val="start"/>
-        <w:rPr/>
-      </w:pPr>
-      <w:r>
-        <w:rPr/>
-        <w:t xml:space="preserve">  </w:t>
-      </w:r>
-      <w:r>
-        <w:rPr/>
-        <w:t xml:space="preserve">- </w:t>
-        <w:t xml:space="preserve">Tâche 1</w:t>
-      </w:r>
-    </w:p>
-    <w:p>
-      <w:pPr>
-        <w:pStyle w:val="Normal"/>
-        <w:bidi w:val="0"/>
-        <w:spacing w:before="480" w:after="0"/>
-        <w:jc w:val="start"/>
-        <w:rPr/>
-      </w:pPr>
-      <w:r>
-        <w:rPr/>
-        <w:t xml:space="preserve">  </w:t>
-      </w:r>
-      <w:r>
-        <w:rPr/>
-        <w:t xml:space="preserve"/>
-      </w:r>
-      <w:pPr>
-        <w:pStyle w:val="Normal"/>
-        <w:bidi w:val="0"/>
-        <w:spacing w:before="480" w:after="0"/>
-        <w:jc w:val="start"/>
-        <w:rPr/>
-      </w:pPr>
-      <w:r>
-        <w:rPr/>
-        <w:t xml:space="preserve">  </w:t>
-      </w:r>
-      <w:r>
-        <w:rPr/>
-        <w:t xml:space="preserve"/>
-      </w:r>
-      <w:r>
-        <w:rPr/>
-        <w:t xml:space="preserve"/>
-      </w:r>
-      <w:r>
-        <w:rPr/>
-        <w:t xml:space="preserve"/>
-      </w:r>
-    </w:p>
-    <w:p>
-      <w:pPr>
-        <w:pStyle w:val="Normal"/>
-        <w:bidi w:val="0"/>
-        <w:spacing w:before="480" w:after="0"/>
-        <w:jc w:val="start"/>
-        <w:rPr/>
-      </w:pPr>
-      <w:r>
-        <w:rPr/>
-        <w:t xml:space="preserve">  </w:t>
-      </w:r>
-      <w:r>
-        <w:rPr/>
-        <w:t xml:space="preserve">- </w:t>
-        <w:t xml:space="preserve">Tâche 2</w:t>
-      </w:r>
-    </w:p>
-    <w:p>
-      <w:pPr>
-        <w:pStyle w:val="Normal"/>
-        <w:bidi w:val="0"/>
-        <w:spacing w:before="480" w:after="0"/>
-        <w:jc w:val="start"/>
-        <w:rPr/>
-      </w:pPr>
-      <w:r>
-        <w:rPr/>
-        <w:t xml:space="preserve">  </w:t>
-      </w:r>
-      <w:r>
-        <w:rPr/>
-        <w:t xml:space="preserve"/>
-      </w:r>
-      <w:pPr>
-        <w:pStyle w:val="Normal"/>
-        <w:bidi w:val="0"/>
-        <w:spacing w:before="480" w:after="0"/>
-        <w:jc w:val="start"/>
-        <w:rPr/>
-      </w:pPr>
-      <w:r>
-        <w:rPr/>
-        <w:t xml:space="preserve">  </w:t>
-      </w:r>
-      <w:r>
-        <w:rPr/>
-        <w:t xml:space="preserve"/>
-      </w:r>
-      <w:r>
-        <w:rPr/>
-        <w:t xml:space="preserve"/>
-      </w:r>
-      <w:r>
-        <w:rPr/>
-        <w:t xml:space="preserve"/>
-      </w:r>
-    </w:p>
-    <w:p>
-      <w:pPr>
-        <w:pStyle w:val="Normal"/>
-        <w:bidi w:val="0"/>
-        <w:spacing w:before="480" w:after="0"/>
-        <w:jc w:val="start"/>
-        <w:rPr/>
-      </w:pPr>
-      <w:r>
-        <w:rPr/>
-        <w:t xml:space="preserve">  </w:t>
-      </w:r>
-      <w:r>
-        <w:rPr/>
-        <w:t xml:space="preserve">- </w:t>
-        <w:t xml:space="preserve">Tâche 3</w:t>
+        <w:t xml:space="preserve">Task-3</w:t>
       </w:r>
     </w:p>
     <w:p>
@@ -2031,7 +2346,7 @@
   </w:style>
   <w:style w:type="paragraph" w:styleId="IndexHeading">
     <w:name w:val="index heading"/>
-    <w:basedOn w:val="Titre"/>
+    <w:basedOn w:val="Titreuser"/>
     <w:pPr>
       <w:suppressLineNumbers/>
       <w:ind w:hanging="0" w:start="0"/>
@@ -2332,8 +2647,8 @@
       <w:lang w:val="en-US" w:eastAsia="en-US" w:bidi="ar-SA"/>
     </w:rPr>
   </w:style>
-  <w:style w:type="paragraph" w:styleId="En-tteetpieddepage">
-    <w:name w:val="En-tête et pied de page"/>
+  <w:style w:type="paragraph" w:styleId="En-tteetpieddepageuser">
+    <w:name w:val="En-tête et pied de page (user)"/>
     <w:basedOn w:val="Normal"/>
     <w:qFormat/>
     <w:pPr>
@@ -2346,8 +2661,8 @@
     </w:pPr>
     <w:rPr/>
   </w:style>
-  <w:style w:type="paragraph" w:styleId="En-tteetpieddepageuser">
-    <w:name w:val="En-tête et pied de page (user)"/>
+  <w:style w:type="paragraph" w:styleId="En-tteetpieddepage">
+    <w:name w:val="En-tête et pied de page"/>
     <w:basedOn w:val="Normal"/>
     <w:qFormat/>
     <w:pPr/>
@@ -2379,8 +2694,8 @@
     </w:pPr>
     <w:rPr/>
   </w:style>
-  <w:style w:type="numbering" w:styleId="Pasdelisteuser">
-    <w:name w:val="Pas de liste (user)"/>
+  <w:style w:type="numbering" w:styleId="Pasdeliste">
+    <w:name w:val="Pas de liste"/>
     <w:qFormat/>
   </w:style>
 </w:styles>

</xml_diff>